<commit_message>
more additions to report generation
</commit_message>
<xml_diff>
--- a/hts/test_out/PROP-08-MPS.docx
+++ b/hts/test_out/PROP-08-MPS.docx
@@ -26,7 +26,7 @@
           <w:p>
             <w:pPr>
               <w:spacing w:after="10"/>
-              <w:ind w:left="0"/>
+              <w:ind w:left="50"/>
               <w:jc w:val="left"/>
             </w:pPr>
             <w:r>
@@ -41,7 +41,7 @@
           <w:p>
             <w:pPr>
               <w:spacing w:after="10"/>
-              <w:ind w:left="0"/>
+              <w:ind w:left="50"/>
               <w:jc w:val="left"/>
             </w:pPr>
             <w:r>
@@ -56,7 +56,7 @@
           <w:p>
             <w:pPr>
               <w:spacing w:after="10"/>
-              <w:ind w:left="0"/>
+              <w:ind w:left="50"/>
               <w:jc w:val="left"/>
             </w:pPr>
             <w:r>
@@ -72,7 +72,7 @@
         <w:tc>
           <w:p>
             <w:pPr>
-              <w:spacing w:before="30" w:after="100"/>
+              <w:spacing w:before="70" w:after="100"/>
               <w:ind w:left="20"/>
               <w:jc w:val="left"/>
             </w:pPr>
@@ -91,21 +91,21 @@
                 <w:bottom w:val="single"/>
               </w:pBdr>
               <w:spacing w:after="10"/>
-              <w:ind w:left="0"/>
+              <w:ind w:left="50"/>
               <w:jc w:val="center"/>
             </w:pPr>
             <w:r>
               <w:rPr>
                 <w:rFonts w:ascii="Arial"/>
                 <w:b w:val="true"/>
-                <w:sz w:val="16"/>
+                <w:sz w:val="20"/>
               </w:rPr>
               <w:t>PROP-08-MPS</w:t>
             </w:r>
           </w:p>
           <w:p>
             <w:pPr>
-              <w:spacing w:before="30" w:after="100"/>
+              <w:spacing w:before="70" w:after="100"/>
               <w:ind w:left="20"/>
               <w:jc w:val="left"/>
             </w:pPr>
@@ -121,16 +121,16 @@
           <w:p>
             <w:pPr>
               <w:spacing w:after="10"/>
-              <w:ind w:left="0"/>
-              <w:jc w:val="left"/>
-            </w:pPr>
-            <w:r>
-              <w:rPr>
-                <w:rFonts w:ascii="Arial"/>
-                <w:b w:val="false"/>
-                <w:sz w:val="16"/>
-              </w:rPr>
-              <w:t>07/24/2014</w:t>
+              <w:ind w:left="50"/>
+              <w:jc w:val="left"/>
+            </w:pPr>
+            <w:r>
+              <w:rPr>
+                <w:rFonts w:ascii="Arial"/>
+                <w:b w:val="false"/>
+                <w:sz w:val="16"/>
+              </w:rPr>
+              <w:t>07/25/2014</w:t>
             </w:r>
           </w:p>
         </w:tc>
@@ -156,7 +156,7 @@
           </w:tcPr>
           <w:p>
             <w:pPr>
-              <w:spacing w:before="30" w:after="100"/>
+              <w:spacing w:before="70" w:after="100"/>
               <w:ind w:left="20"/>
               <w:jc w:val="left"/>
             </w:pPr>
@@ -175,7 +175,7 @@
                 <w:bottom w:val="single"/>
               </w:pBdr>
               <w:spacing w:after="10"/>
-              <w:ind w:left="0"/>
+              <w:ind w:left="50"/>
               <w:jc w:val="left"/>
             </w:pPr>
             <w:r>
@@ -189,7 +189,7 @@
           </w:p>
           <w:p>
             <w:pPr>
-              <w:spacing w:before="30" w:after="100"/>
+              <w:spacing w:before="70" w:after="100"/>
               <w:ind w:left="20"/>
               <w:jc w:val="left"/>
             </w:pPr>
@@ -205,7 +205,7 @@
           <w:p>
             <w:pPr>
               <w:spacing w:after="10"/>
-              <w:ind w:left="0"/>
+              <w:ind w:left="50"/>
               <w:jc w:val="left"/>
             </w:pPr>
             <w:r>
@@ -221,7 +221,7 @@
         <w:tc>
           <w:p>
             <w:pPr>
-              <w:spacing w:before="30" w:after="100"/>
+              <w:spacing w:before="70" w:after="100"/>
               <w:ind w:left="20"/>
               <w:jc w:val="left"/>
             </w:pPr>
@@ -298,7 +298,7 @@
         <w:tc>
           <w:p>
             <w:pPr>
-              <w:spacing w:before="30" w:after="100"/>
+              <w:spacing w:before="70" w:after="100"/>
               <w:ind w:left="20"/>
               <w:jc w:val="left"/>
             </w:pPr>
@@ -314,7 +314,7 @@
           <w:p>
             <w:pPr>
               <w:spacing w:after="10"/>
-              <w:ind w:left="0"/>
+              <w:ind w:left="50"/>
               <w:jc w:val="left"/>
             </w:pPr>
             <w:r>
@@ -329,7 +329,7 @@
           <w:p>
             <w:pPr>
               <w:spacing w:after="10"/>
-              <w:ind w:left="0"/>
+              <w:ind w:left="50"/>
               <w:jc w:val="left"/>
             </w:pPr>
             <w:r>
@@ -344,7 +344,7 @@
           <w:p>
             <w:pPr>
               <w:spacing w:after="10"/>
-              <w:ind w:left="0"/>
+              <w:ind w:left="50"/>
               <w:jc w:val="left"/>
             </w:pPr>
             <w:r>
@@ -360,7 +360,7 @@
         <w:tc>
           <w:p>
             <w:pPr>
-              <w:spacing w:before="30" w:after="100"/>
+              <w:spacing w:before="70" w:after="100"/>
               <w:ind w:left="20"/>
               <w:jc w:val="left"/>
             </w:pPr>
@@ -376,7 +376,7 @@
           <w:p>
             <w:pPr>
               <w:spacing w:after="10"/>
-              <w:ind w:left="0"/>
+              <w:ind w:left="50"/>
               <w:jc w:val="left"/>
             </w:pPr>
             <w:r>
@@ -391,7 +391,7 @@
           <w:p>
             <w:pPr>
               <w:spacing w:after="10"/>
-              <w:ind w:left="0"/>
+              <w:ind w:left="50"/>
               <w:jc w:val="left"/>
             </w:pPr>
             <w:r>
@@ -407,7 +407,7 @@
         <w:tc>
           <w:p>
             <w:pPr>
-              <w:spacing w:before="30" w:after="100"/>
+              <w:spacing w:before="70" w:after="100"/>
               <w:ind w:left="20"/>
               <w:jc w:val="left"/>
             </w:pPr>
@@ -423,16 +423,16 @@
           <w:p>
             <w:pPr>
               <w:spacing w:after="10"/>
-              <w:ind w:left="0"/>
-              <w:jc w:val="left"/>
-            </w:pPr>
-            <w:r>
-              <w:rPr>
-                <w:rFonts w:ascii="Arial"/>
-                <w:b w:val="false"/>
-                <w:sz w:val="16"/>
-              </w:rPr>
-              <w:t>07/24/2014</w:t>
+              <w:ind w:left="50"/>
+              <w:jc w:val="left"/>
+            </w:pPr>
+            <w:r>
+              <w:rPr>
+                <w:rFonts w:ascii="Arial"/>
+                <w:b w:val="false"/>
+                <w:sz w:val="16"/>
+              </w:rPr>
+              <w:t>07/25/2014</w:t>
             </w:r>
           </w:p>
         </w:tc>
@@ -457,7 +457,7 @@
           </w:tcPr>
           <w:p>
             <w:pPr>
-              <w:spacing w:before="30" w:after="100"/>
+              <w:spacing w:before="70" w:after="100"/>
               <w:ind w:left="20"/>
               <w:jc w:val="left"/>
             </w:pPr>
@@ -473,7 +473,7 @@
           <w:p>
             <w:pPr>
               <w:spacing w:after="10"/>
-              <w:ind w:left="0"/>
+              <w:ind w:left="50"/>
               <w:jc w:val="left"/>
             </w:pPr>
             <w:r>
@@ -544,7 +544,7 @@
           </w:tcPr>
           <w:p>
             <w:pPr>
-              <w:spacing w:before="30" w:after="100"/>
+              <w:spacing w:before="70" w:after="100"/>
               <w:ind w:left="20"/>
               <w:jc w:val="left"/>
             </w:pPr>
@@ -560,7 +560,7 @@
           <w:p>
             <w:pPr>
               <w:spacing w:after="10"/>
-              <w:ind w:left="0"/>
+              <w:ind w:left="50"/>
               <w:jc w:val="left"/>
             </w:pPr>
             <w:r>
@@ -576,7 +576,7 @@
         <w:tc>
           <w:p>
             <w:pPr>
-              <w:spacing w:before="30" w:after="100"/>
+              <w:spacing w:before="70" w:after="100"/>
               <w:ind w:left="20"/>
               <w:jc w:val="left"/>
             </w:pPr>
@@ -587,6 +587,151 @@
                 <w:sz w:val="12"/>
               </w:rPr>
               <w:t>10. HAZARD CATEGORY AND RISK LIKELIHOOD:</w:t>
+            </w:r>
+          </w:p>
+          <w:p>
+            <w:pPr>
+              <w:spacing w:after="10"/>
+              <w:ind w:left="100"/>
+              <w:jc w:val="left"/>
+            </w:pPr>
+            <w:r>
+              <w:rPr>
+                <w:rFonts w:ascii="Arial"/>
+                <w:b w:val="false"/>
+                <w:sz w:val="12"/>
+              </w:rPr>
+              <w:t>☐		I - Catastrophic</w:t>
+            </w:r>
+          </w:p>
+          <w:p>
+            <w:pPr>
+              <w:spacing w:after="10"/>
+              <w:ind w:left="100"/>
+              <w:jc w:val="left"/>
+            </w:pPr>
+            <w:r>
+              <w:rPr>
+                <w:rFonts w:ascii="Arial"/>
+                <w:b w:val="false"/>
+                <w:sz w:val="12"/>
+              </w:rPr>
+              <w:t>☒		II - Critical</w:t>
+            </w:r>
+          </w:p>
+          <w:p>
+            <w:pPr>
+              <w:spacing w:after="10"/>
+              <w:ind w:left="100"/>
+              <w:jc w:val="left"/>
+            </w:pPr>
+            <w:r>
+              <w:rPr>
+                <w:rFonts w:ascii="Arial"/>
+                <w:b w:val="false"/>
+                <w:sz w:val="12"/>
+              </w:rPr>
+              <w:t>☐		III - Marginal</w:t>
+            </w:r>
+          </w:p>
+          <w:p>
+            <w:pPr>
+              <w:spacing w:after="10"/>
+              <w:ind w:left="100"/>
+              <w:jc w:val="left"/>
+            </w:pPr>
+            <w:r>
+              <w:rPr>
+                <w:rFonts w:ascii="Arial"/>
+                <w:b w:val="false"/>
+                <w:sz w:val="12"/>
+              </w:rPr>
+              <w:t>☐		IV - Negligible</w:t>
+            </w:r>
+          </w:p>
+        </w:tc>
+      </w:tr>
+    </w:tbl>
+    <w:tbl>
+      <w:tblPr>
+        <w:tblW w:w="0" w:type="auto"/>
+        <w:tblBorders>
+          <w:top w:val="single"/>
+          <w:left w:val="single"/>
+          <w:bottom w:val="single"/>
+          <w:right w:val="single"/>
+          <w:insideH w:val="single"/>
+          <w:insideV w:val="single"/>
+        </w:tblBorders>
+      </w:tblPr>
+      <w:tr>
+        <w:tc>
+          <w:tcPr>
+            <w:gridSpan w:val="3"/>
+          </w:tcPr>
+          <w:p>
+            <w:pPr>
+              <w:spacing w:before="70" w:after="100"/>
+              <w:ind w:left="20"/>
+              <w:jc w:val="left"/>
+            </w:pPr>
+            <w:r>
+              <w:rPr>
+                <w:rFonts w:ascii="Arial"/>
+                <w:b w:val="false"/>
+                <w:sz w:val="12"/>
+              </w:rPr>
+              <w:t>11. DESCRIPTION OF HAZARD:</w:t>
+            </w:r>
+          </w:p>
+          <w:p>
+            <w:pPr>
+              <w:spacing w:after="10"/>
+              <w:ind w:left="50"/>
+              <w:jc w:val="left"/>
+            </w:pPr>
+            <w:r>
+              <w:rPr>
+                <w:rFonts w:ascii="Arial"/>
+                <w:b w:val="false"/>
+                <w:sz w:val="16"/>
+              </w:rPr>
+              <w:t>Main propulsion system contamination could affect propellant quality or cause damage to valves, lines, or other internal equipment or cause blockage affecting USE performance. Contamination reaching the USE turbo pumps could cause cavitation or structural failure resulting in an immediate explosion resulting in loss of Vehicle and Life. Contamination could also consist of FOD (which includes process and nonprocess) or internal system failures (metal particles, bolts, etc). Contamination in the pressurization system can marginalize MPS operation, causing it to fail or migrate into the LH2.)</w:t>
+            </w:r>
+          </w:p>
+        </w:tc>
+      </w:tr>
+    </w:tbl>
+    <w:tbl>
+      <w:tblPr>
+        <w:tblW w:w="0" w:type="auto"/>
+        <w:tblBorders>
+          <w:top w:val="single"/>
+          <w:left w:val="single"/>
+          <w:bottom w:val="single"/>
+          <w:right w:val="single"/>
+          <w:insideH w:val="single"/>
+          <w:insideV w:val="single"/>
+        </w:tblBorders>
+      </w:tblPr>
+      <w:tr>
+        <w:tc>
+          <w:tcPr>
+            <w:gridSpan w:val="3"/>
+          </w:tcPr>
+          <w:p>
+            <w:pPr>
+              <w:spacing w:before="70" w:after="100"/>
+              <w:ind w:left="20"/>
+              <w:jc w:val="left"/>
+            </w:pPr>
+            <w:r>
+              <w:rPr>
+                <w:rFonts w:ascii="Arial"/>
+                <w:b w:val="false"/>
+                <w:sz w:val="12"/>
+              </w:rPr>
+              <w:t>12. HAZARD CAUSES:</w:t>
             </w:r>
           </w:p>
         </w:tc>

</xml_diff>